<commit_message>
Modificacion en psp'p SC_Lectura
</commit_message>
<xml_diff>
--- a/Documentación/Psp's/Tania/Clase BD_ControlEscolar/Test_Report_Template.docx
+++ b/Documentación/Psp's/Tania/Clase BD_ControlEscolar/Test_Report_Template.docx
@@ -111,11 +111,9 @@
             <w:pPr>
               <w:pStyle w:val="FormText"/>
             </w:pPr>
-            <w:proofErr w:type="spellStart"/>
             <w:r>
               <w:t>SC_Lectura</w:t>
             </w:r>
-            <w:proofErr w:type="spellEnd"/>
           </w:p>
         </w:tc>
         <w:tc>
@@ -1746,21 +1744,49 @@
               <w:rPr>
                 <w:lang w:val="es-MX"/>
               </w:rPr>
-              <w:t xml:space="preserve">Establecer la conexión a la base de datos </w:t>
-            </w:r>
-            <w:proofErr w:type="spellStart"/>
-            <w:r>
-              <w:rPr>
-                <w:lang w:val="es-MX"/>
-              </w:rPr>
-              <w:t>SIGERA_ControlEscolar</w:t>
-            </w:r>
-            <w:proofErr w:type="spellEnd"/>
-            <w:r>
-              <w:rPr>
-                <w:lang w:val="es-MX"/>
-              </w:rPr>
-              <w:t>, obtener el número de control de dicho alumno, ejecutar la instrucción de actualización para dar de baja al alumno.</w:t>
+              <w:t>Establecer la conexión a la base de datos SIGERA_ControlEscolar</w:t>
+            </w:r>
+            <w:r>
+              <w:rPr>
+                <w:lang w:val="es-MX"/>
+              </w:rPr>
+              <w:t>, obtener el número de control de dicho</w:t>
+            </w:r>
+            <w:r>
+              <w:rPr>
+                <w:lang w:val="es-MX"/>
+              </w:rPr>
+              <w:t xml:space="preserve"> alumno, ejecutar el método BajaAlumno, </w:t>
+            </w:r>
+            <w:r>
+              <w:rPr>
+                <w:lang w:val="es-MX"/>
+              </w:rPr>
+              <w:t xml:space="preserve"> </w:t>
+            </w:r>
+            <w:r>
+              <w:rPr>
+                <w:lang w:val="es-MX"/>
+              </w:rPr>
+              <w:t xml:space="preserve">para la </w:t>
+            </w:r>
+            <w:r>
+              <w:rPr>
+                <w:lang w:val="es-MX"/>
+              </w:rPr>
+              <w:t>actualización</w:t>
+            </w:r>
+            <w:r>
+              <w:rPr>
+                <w:lang w:val="es-MX"/>
+              </w:rPr>
+              <w:t xml:space="preserve"> a la BD,</w:t>
+            </w:r>
+            <w:r>
+              <w:rPr>
+                <w:lang w:val="es-MX"/>
+              </w:rPr>
+              <w:t xml:space="preserve"> para dar de baja al alumno.</w:t>
             </w:r>
           </w:p>
         </w:tc>
@@ -1911,35 +1937,27 @@
               <w:rPr>
                 <w:lang w:val="es-MX"/>
               </w:rPr>
-              <w:t xml:space="preserve">Test </w:t>
-            </w:r>
-            <w:proofErr w:type="spellStart"/>
-            <w:r>
-              <w:rPr>
-                <w:lang w:val="es-MX"/>
-              </w:rPr>
-              <w:t>Conditions</w:t>
-            </w:r>
-            <w:proofErr w:type="spellEnd"/>
-          </w:p>
-        </w:tc>
-        <w:tc>
-          <w:tcPr>
-            <w:tcW w:w="6480" w:type="dxa"/>
-          </w:tcPr>
-          <w:p>
-            <w:pPr>
-              <w:pStyle w:val="FormText"/>
-              <w:cnfStyle w:val="000000100000" w:firstRow="0" w:lastRow="0" w:firstColumn="0" w:lastColumn="0" w:oddVBand="0" w:evenVBand="0" w:oddHBand="1" w:evenHBand="0" w:firstRowFirstColumn="0" w:firstRowLastColumn="0" w:lastRowFirstColumn="0" w:lastRowLastColumn="0"/>
-              <w:rPr>
-                <w:lang w:val="es-MX"/>
-              </w:rPr>
-            </w:pPr>
-            <w:r>
-              <w:rPr>
-                <w:lang w:val="es-MX"/>
-              </w:rPr>
-              <w:t>Debe mostrar que se dio de baja el alumno</w:t>
+              <w:t>Test Conditions</w:t>
+            </w:r>
+          </w:p>
+        </w:tc>
+        <w:tc>
+          <w:tcPr>
+            <w:tcW w:w="6480" w:type="dxa"/>
+          </w:tcPr>
+          <w:p>
+            <w:pPr>
+              <w:pStyle w:val="FormText"/>
+              <w:cnfStyle w:val="000000100000" w:firstRow="0" w:lastRow="0" w:firstColumn="0" w:lastColumn="0" w:oddVBand="0" w:evenVBand="0" w:oddHBand="1" w:evenHBand="0" w:firstRowFirstColumn="0" w:firstRowLastColumn="0" w:lastRowFirstColumn="0" w:lastRowLastColumn="0"/>
+              <w:rPr>
+                <w:lang w:val="es-MX"/>
+              </w:rPr>
+            </w:pPr>
+            <w:r>
+              <w:rPr>
+                <w:lang w:val="es-MX"/>
+              </w:rPr>
+              <w:t>Proporcionar el número de control</w:t>
             </w:r>
           </w:p>
         </w:tc>
@@ -2083,28 +2101,12 @@
                 <w:lang w:val="es-MX"/>
               </w:rPr>
             </w:pPr>
-            <w:proofErr w:type="spellStart"/>
-            <w:r>
-              <w:rPr>
-                <w:lang w:val="es-MX"/>
-              </w:rPr>
-              <w:t>Expected</w:t>
-            </w:r>
-            <w:proofErr w:type="spellEnd"/>
-            <w:r>
-              <w:rPr>
-                <w:lang w:val="es-MX"/>
-              </w:rPr>
-              <w:t xml:space="preserve"> </w:t>
-            </w:r>
-            <w:proofErr w:type="spellStart"/>
-            <w:r>
-              <w:rPr>
-                <w:lang w:val="es-MX"/>
-              </w:rPr>
-              <w:t>Results</w:t>
-            </w:r>
-            <w:proofErr w:type="spellEnd"/>
+            <w:r>
+              <w:rPr>
+                <w:lang w:val="es-MX"/>
+              </w:rPr>
+              <w:t>Expected Results</w:t>
+            </w:r>
           </w:p>
         </w:tc>
         <w:tc>
@@ -2519,16 +2521,8 @@
               <w:rPr>
                 <w:lang w:val="es-MX"/>
               </w:rPr>
-              <w:t xml:space="preserve">Establecer la conexión a la base de datos </w:t>
-            </w:r>
-            <w:proofErr w:type="spellStart"/>
-            <w:r>
-              <w:rPr>
-                <w:lang w:val="es-MX"/>
-              </w:rPr>
-              <w:t>SIGERA_ControlEscolar</w:t>
-            </w:r>
-            <w:proofErr w:type="spellEnd"/>
+              <w:t>Establecer la conexión a la base de datos SIGERA_ControlEscolar</w:t>
+            </w:r>
             <w:r>
               <w:rPr>
                 <w:lang w:val="es-MX"/>
@@ -2545,7 +2539,43 @@
               <w:rPr>
                 <w:lang w:val="es-MX"/>
               </w:rPr>
-              <w:t xml:space="preserve"> obtener el objeto del alumno, obtener los datos necesarios del alumno, mandar la modificación  a la base de datos</w:t>
+              <w:t xml:space="preserve"> obtener el objeto del alumno</w:t>
+            </w:r>
+            <w:r>
+              <w:rPr>
+                <w:lang w:val="es-MX"/>
+              </w:rPr>
+              <w:t xml:space="preserve"> y el número de control del alumno a modificar,</w:t>
+            </w:r>
+            <w:r>
+              <w:rPr>
+                <w:lang w:val="es-MX"/>
+              </w:rPr>
+              <w:t xml:space="preserve"> </w:t>
+            </w:r>
+            <w:r>
+              <w:rPr>
+                <w:lang w:val="es-MX"/>
+              </w:rPr>
+              <w:t xml:space="preserve">ejecutar el método </w:t>
+            </w:r>
+            <w:r>
+              <w:rPr>
+                <w:lang w:val="es-MX"/>
+              </w:rPr>
+              <w:t>ModificacionAlumno</w:t>
+            </w:r>
+            <w:r>
+              <w:rPr>
+                <w:lang w:val="es-MX"/>
+              </w:rPr>
+              <w:t xml:space="preserve">, </w:t>
+            </w:r>
+            <w:r>
+              <w:rPr>
+                <w:lang w:val="es-MX"/>
+              </w:rPr>
+              <w:t>mandar la modificación  a la base de datos</w:t>
             </w:r>
             <w:r>
               <w:rPr>
@@ -2716,7 +2746,7 @@
               <w:rPr>
                 <w:lang w:val="es-MX"/>
               </w:rPr>
-              <w:t>Debe mostrar que se actualizo el usuario correcto</w:t>
+              <w:t>Obtener el objeto alumno con datos y el número de control</w:t>
             </w:r>
           </w:p>
         </w:tc>
@@ -3272,7 +3302,13 @@
               <w:rPr>
                 <w:lang w:val="es-MX"/>
               </w:rPr>
-              <w:t>Cerrar la conexión a la base de datos</w:t>
+              <w:t>Mandar llamar el método Desconectar para c</w:t>
+            </w:r>
+            <w:r>
+              <w:rPr>
+                <w:lang w:val="es-MX"/>
+              </w:rPr>
+              <w:t>errar la conexión a la base de datos</w:t>
             </w:r>
           </w:p>
         </w:tc>
@@ -3959,7 +3995,31 @@
               <w:rPr>
                 <w:lang w:val="es-MX"/>
               </w:rPr>
-              <w:t>, mandar el nombre de la carrera, hacer la consulta de los datos de la base de datos</w:t>
+              <w:t xml:space="preserve">, mandar </w:t>
+            </w:r>
+            <w:r>
+              <w:rPr>
+                <w:lang w:val="es-MX"/>
+              </w:rPr>
+              <w:t xml:space="preserve">llamar el método </w:t>
+            </w:r>
+            <w:r>
+              <w:rPr>
+                <w:lang w:val="es-MX"/>
+              </w:rPr>
+              <w:t>ConsultarAlumnoC</w:t>
+            </w:r>
+            <w:r>
+              <w:rPr>
+                <w:lang w:val="es-MX"/>
+              </w:rPr>
+              <w:t xml:space="preserve">, mandar en parámetros del método </w:t>
+            </w:r>
+            <w:r>
+              <w:rPr>
+                <w:lang w:val="es-MX"/>
+              </w:rPr>
+              <w:t>el nombre de la carrera, hacer la consulta de los datos de la base de datos</w:t>
             </w:r>
           </w:p>
         </w:tc>
@@ -4124,7 +4184,7 @@
               <w:rPr>
                 <w:lang w:val="es-MX"/>
               </w:rPr>
-              <w:t>Debe mostrar los alumnos inscritos a esa carrera</w:t>
+              <w:t>Mandar el nombre de la carrera en parámetros del método</w:t>
             </w:r>
           </w:p>
         </w:tc>
@@ -4641,7 +4701,13 @@
               <w:rPr>
                 <w:lang w:val="es-MX"/>
               </w:rPr>
-              <w:t>, , hacer la consulta de los datos de la base de datos de las carreras existentes</w:t>
+              <w:t>, mandar llamar al método ConsultarCarreras,</w:t>
+            </w:r>
+            <w:r>
+              <w:rPr>
+                <w:lang w:val="es-MX"/>
+              </w:rPr>
+              <w:t xml:space="preserve"> hacer la consulta de los datos de la base de datos de las carreras existentes</w:t>
             </w:r>
           </w:p>
         </w:tc>
@@ -5322,7 +5388,43 @@
               <w:rPr>
                 <w:lang w:val="es-MX"/>
               </w:rPr>
-              <w:t>, mandar el nombre de la carrera, hacer la consulta de los datos de la base de datos</w:t>
+              <w:t xml:space="preserve">, mandar </w:t>
+            </w:r>
+            <w:r>
+              <w:rPr>
+                <w:lang w:val="es-MX"/>
+              </w:rPr>
+              <w:t xml:space="preserve">llamar al método </w:t>
+            </w:r>
+            <w:r>
+              <w:rPr>
+                <w:lang w:val="es-MX"/>
+              </w:rPr>
+              <w:t>ConsultarClaveCarreras</w:t>
+            </w:r>
+            <w:r>
+              <w:rPr>
+                <w:lang w:val="es-MX"/>
+              </w:rPr>
+              <w:t xml:space="preserve"> , mandar en parámetros del </w:t>
+            </w:r>
+            <w:r>
+              <w:rPr>
+                <w:lang w:val="es-MX"/>
+              </w:rPr>
+              <w:t>método</w:t>
+            </w:r>
+            <w:r>
+              <w:rPr>
+                <w:lang w:val="es-MX"/>
+              </w:rPr>
+              <w:t xml:space="preserve"> </w:t>
+            </w:r>
+            <w:r>
+              <w:rPr>
+                <w:lang w:val="es-MX"/>
+              </w:rPr>
+              <w:t>el nombre de la carrera, hacer la consulta de los datos de la base de datos</w:t>
             </w:r>
           </w:p>
         </w:tc>
@@ -5487,7 +5589,7 @@
               <w:rPr>
                 <w:lang w:val="es-MX"/>
               </w:rPr>
-              <w:t>Debe mostrar las claves de las carreras existentes en la base de datos</w:t>
+              <w:t>Mandar en parámetros del método el nombre de la carrera.</w:t>
             </w:r>
           </w:p>
         </w:tc>
@@ -6003,7 +6105,43 @@
               <w:rPr>
                 <w:lang w:val="es-MX"/>
               </w:rPr>
-              <w:t>, mandar la clave de la carrera, hacer la consulta de los datos de la base de datos</w:t>
+              <w:t xml:space="preserve">, </w:t>
+            </w:r>
+            <w:r>
+              <w:rPr>
+                <w:lang w:val="es-MX"/>
+              </w:rPr>
+              <w:t xml:space="preserve">mandar llamar al método </w:t>
+            </w:r>
+            <w:r>
+              <w:rPr>
+                <w:lang w:val="es-MX"/>
+              </w:rPr>
+              <w:t>ConsultarNombreCarreras</w:t>
+            </w:r>
+            <w:r>
+              <w:rPr>
+                <w:lang w:val="es-MX"/>
+              </w:rPr>
+              <w:t xml:space="preserve">, </w:t>
+            </w:r>
+            <w:r>
+              <w:rPr>
+                <w:lang w:val="es-MX"/>
+              </w:rPr>
+              <w:t>mandar</w:t>
+            </w:r>
+            <w:r>
+              <w:rPr>
+                <w:lang w:val="es-MX"/>
+              </w:rPr>
+              <w:t xml:space="preserve"> en parámetros del método</w:t>
+            </w:r>
+            <w:r>
+              <w:rPr>
+                <w:lang w:val="es-MX"/>
+              </w:rPr>
+              <w:t xml:space="preserve"> la clave de la carrera, hacer la consulta de los datos de la base de datos</w:t>
             </w:r>
           </w:p>
         </w:tc>
@@ -6168,7 +6306,7 @@
               <w:rPr>
                 <w:lang w:val="es-MX"/>
               </w:rPr>
-              <w:t>Debe mostrar el nombre de carreras</w:t>
+              <w:t>Mandar la clave de la carrera en parámetros del método</w:t>
             </w:r>
           </w:p>
         </w:tc>
@@ -6442,6 +6580,7 @@
               <w:pStyle w:val="FormText"/>
             </w:pPr>
             <w:r>
+              <w:lastRenderedPageBreak/>
               <w:t>Actual Results</w:t>
             </w:r>
           </w:p>
@@ -6720,7 +6859,31 @@
               <w:rPr>
                 <w:lang w:val="es-MX"/>
               </w:rPr>
-              <w:t>mandar el número de control del usuario</w:t>
+              <w:t>manda</w:t>
+            </w:r>
+            <w:r>
+              <w:rPr>
+                <w:lang w:val="es-MX"/>
+              </w:rPr>
+              <w:t xml:space="preserve">r llamar el método </w:t>
+            </w:r>
+            <w:r>
+              <w:rPr>
+                <w:lang w:val="es-MX"/>
+              </w:rPr>
+              <w:t>ConsultarAlumnoE</w:t>
+            </w:r>
+            <w:r>
+              <w:rPr>
+                <w:lang w:val="es-MX"/>
+              </w:rPr>
+              <w:t xml:space="preserve"> mandar en parámetros del metodo</w:t>
+            </w:r>
+            <w:r>
+              <w:rPr>
+                <w:lang w:val="es-MX"/>
+              </w:rPr>
+              <w:t xml:space="preserve"> el número de control del usuario</w:t>
             </w:r>
             <w:r>
               <w:rPr>
@@ -6891,19 +7054,7 @@
               <w:rPr>
                 <w:lang w:val="es-MX"/>
               </w:rPr>
-              <w:t xml:space="preserve">Debe mostrar los </w:t>
-            </w:r>
-            <w:r>
-              <w:rPr>
-                <w:lang w:val="es-MX"/>
-              </w:rPr>
-              <w:t xml:space="preserve">datos del alumno </w:t>
-            </w:r>
-            <w:r>
-              <w:rPr>
-                <w:lang w:val="es-MX"/>
-              </w:rPr>
-              <w:t>correspondiente</w:t>
+              <w:t>Mandar en los parámetros del método el número de control</w:t>
             </w:r>
           </w:p>
         </w:tc>
@@ -7419,13 +7570,39 @@
               <w:rPr>
                 <w:lang w:val="es-MX"/>
               </w:rPr>
-              <w:t>Establecer la conexión a la base de datos SIGERA_ControlEscolar</w:t>
-            </w:r>
-            <w:r>
-              <w:rPr>
-                <w:lang w:val="es-MX"/>
-              </w:rPr>
-              <w:t>, hacer la consulta de los datos de la base de datos</w:t>
+              <w:t xml:space="preserve">Establecer la conexión a la base de datos </w:t>
+            </w:r>
+            <w:r>
+              <w:rPr>
+                <w:lang w:val="es-MX"/>
+              </w:rPr>
+              <w:t>SIGERA_ControlEscolar</w:t>
+            </w:r>
+            <w:r>
+              <w:rPr>
+                <w:lang w:val="es-MX"/>
+              </w:rPr>
+              <w:t xml:space="preserve">, mandar llamar al método </w:t>
+            </w:r>
+            <w:r>
+              <w:rPr>
+                <w:lang w:val="es-MX"/>
+              </w:rPr>
+              <w:t>ConsultarNumeroControlG()</w:t>
+            </w:r>
+            <w:r>
+              <w:rPr>
+                <w:lang w:val="es-MX"/>
+              </w:rPr>
+              <w:t xml:space="preserve">, </w:t>
+            </w:r>
+            <w:bookmarkStart w:id="0" w:name="_GoBack"/>
+            <w:bookmarkEnd w:id="0"/>
+            <w:r>
+              <w:rPr>
+                <w:lang w:val="es-MX"/>
+              </w:rPr>
+              <w:t>hacer la consulta de los datos de la base de datos</w:t>
             </w:r>
           </w:p>
         </w:tc>
@@ -7733,7 +7910,6 @@
               <w:pStyle w:val="FormText"/>
             </w:pPr>
             <w:r>
-              <w:lastRenderedPageBreak/>
               <w:t>Expected Results</w:t>
             </w:r>
           </w:p>
@@ -8102,21 +8278,25 @@
               <w:rPr>
                 <w:lang w:val="es-MX"/>
               </w:rPr>
-              <w:t xml:space="preserve">Establecer la conexión a la base de datos </w:t>
-            </w:r>
-            <w:proofErr w:type="spellStart"/>
-            <w:r>
-              <w:rPr>
-                <w:lang w:val="es-MX"/>
-              </w:rPr>
-              <w:t>SIGERA_ControlEscolar</w:t>
-            </w:r>
-            <w:proofErr w:type="spellEnd"/>
-            <w:r>
-              <w:rPr>
-                <w:lang w:val="es-MX"/>
-              </w:rPr>
-              <w:t>, hacer la consulta de los datos de la base de datos</w:t>
+              <w:t>Establecer la conexión a la base de datos SIGERA_ControlEscolar</w:t>
+            </w:r>
+            <w:r>
+              <w:rPr>
+                <w:lang w:val="es-MX"/>
+              </w:rPr>
+              <w:t>,</w:t>
+            </w:r>
+            <w:r>
+              <w:rPr>
+                <w:lang w:val="es-MX"/>
+              </w:rPr>
+              <w:t xml:space="preserve"> mandar llamar el método ConsultarAlumnoG,</w:t>
+            </w:r>
+            <w:r>
+              <w:rPr>
+                <w:lang w:val="es-MX"/>
+              </w:rPr>
+              <w:t xml:space="preserve"> hacer la consulta de los datos de la base de datos</w:t>
             </w:r>
           </w:p>
         </w:tc>
@@ -8556,6 +8736,7 @@
               <w:pStyle w:val="FormText"/>
             </w:pPr>
             <w:r>
+              <w:lastRenderedPageBreak/>
               <w:t>Actual Results</w:t>
             </w:r>
           </w:p>
@@ -8612,8 +8793,6 @@
                 </wp:inline>
               </w:drawing>
             </w:r>
-            <w:bookmarkStart w:id="0" w:name="_GoBack"/>
-            <w:bookmarkEnd w:id="0"/>
           </w:p>
         </w:tc>
       </w:tr>
@@ -8730,14 +8909,12 @@
               </w:rPr>
               <w:t xml:space="preserve">Consultar </w:t>
             </w:r>
-            <w:proofErr w:type="spellStart"/>
-            <w:r>
-              <w:rPr>
-                <w:lang w:val="es-MX"/>
-              </w:rPr>
-              <w:t>numero</w:t>
-            </w:r>
-            <w:proofErr w:type="spellEnd"/>
+            <w:r>
+              <w:rPr>
+                <w:lang w:val="es-MX"/>
+              </w:rPr>
+              <w:t>número</w:t>
+            </w:r>
             <w:r>
               <w:rPr>
                 <w:lang w:val="es-MX"/>
@@ -8791,7 +8968,6 @@
               <w:pStyle w:val="FormText"/>
             </w:pPr>
             <w:r>
-              <w:lastRenderedPageBreak/>
               <w:t>Test Description</w:t>
             </w:r>
           </w:p>
@@ -8812,21 +8988,25 @@
               <w:rPr>
                 <w:lang w:val="es-MX"/>
               </w:rPr>
-              <w:t xml:space="preserve">Establecer la conexión a la base de datos </w:t>
-            </w:r>
-            <w:proofErr w:type="spellStart"/>
-            <w:r>
-              <w:rPr>
-                <w:lang w:val="es-MX"/>
-              </w:rPr>
-              <w:t>SIGERA_ControlEscolar</w:t>
-            </w:r>
-            <w:proofErr w:type="spellEnd"/>
-            <w:r>
-              <w:rPr>
-                <w:lang w:val="es-MX"/>
-              </w:rPr>
-              <w:t>, hacer la consulta de los datos de la base de datos, en base a el último número de control registrado de los alumnos de primer semestre</w:t>
+              <w:t>Establecer la conexión a la base de datos SIGERA_ControlEscolar</w:t>
+            </w:r>
+            <w:r>
+              <w:rPr>
+                <w:lang w:val="es-MX"/>
+              </w:rPr>
+              <w:t>,</w:t>
+            </w:r>
+            <w:r>
+              <w:rPr>
+                <w:lang w:val="es-MX"/>
+              </w:rPr>
+              <w:t xml:space="preserve">mandar llamar al método ConsultarNumeroControlG, </w:t>
+            </w:r>
+            <w:r>
+              <w:rPr>
+                <w:lang w:val="es-MX"/>
+              </w:rPr>
+              <w:t xml:space="preserve"> hacer la consulta de los datos de la base de datos, en base a el último número de control registrado de los alumnos de primer semestre</w:t>
             </w:r>
           </w:p>
         </w:tc>

</xml_diff>